<commit_message>
Tune reaction time of boss during seek.
</commit_message>
<xml_diff>
--- a/docs/159261 - Asignment 2 Information Document.docx
+++ b/docs/159261 - Asignment 2 Information Document.docx
@@ -1144,6 +1144,12 @@
         <w:t>GitHub repository setup</w:t>
       </w:r>
       <w:r>
+        <w:t xml:space="preserve"> and i</w:t>
+      </w:r>
+      <w:r>
+        <w:t>ntegration of code from team members</w:t>
+      </w:r>
+      <w:r>
         <w:t>.</w:t>
       </w:r>
     </w:p>
@@ -1156,10 +1162,7 @@
         </w:numPr>
       </w:pPr>
       <w:r>
-        <w:t>Integration of code from team members</w:t>
-      </w:r>
-      <w:r>
-        <w:t>.</w:t>
+        <w:t>Basic AI design.</w:t>
       </w:r>
     </w:p>
     <w:p>

</xml_diff>

<commit_message>
Block players from exiting the level until all boss elminated.
</commit_message>
<xml_diff>
--- a/docs/159261 - Asignment 2 Information Document.docx
+++ b/docs/159261 - Asignment 2 Information Document.docx
@@ -944,7 +944,17 @@
       </w:r>
     </w:p>
     <w:p>
-      <w:r>
+      <w:pPr>
+        <w:rPr>
+          <w:b/>
+          <w:bCs/>
+        </w:rPr>
+      </w:pPr>
+      <w:r>
+        <w:rPr>
+          <w:b/>
+          <w:bCs/>
+        </w:rPr>
         <w:t>Bryce:</w:t>
       </w:r>
     </w:p>
@@ -993,7 +1003,13 @@
         </w:numPr>
       </w:pPr>
       <w:r>
-        <w:t>Boss fight AI design.</w:t>
+        <w:t>Boss fight</w:t>
+      </w:r>
+      <w:r>
+        <w:t>s and AI design</w:t>
+      </w:r>
+      <w:r>
+        <w:t>.</w:t>
       </w:r>
     </w:p>
     <w:p>
@@ -1021,7 +1037,17 @@
       </w:r>
     </w:p>
     <w:p>
-      <w:r>
+      <w:pPr>
+        <w:rPr>
+          <w:b/>
+          <w:bCs/>
+        </w:rPr>
+      </w:pPr>
+      <w:r>
+        <w:rPr>
+          <w:b/>
+          <w:bCs/>
+        </w:rPr>
         <w:t>Helen:</w:t>
       </w:r>
     </w:p>
@@ -1038,7 +1064,17 @@
       </w:r>
     </w:p>
     <w:p>
-      <w:r>
+      <w:pPr>
+        <w:rPr>
+          <w:b/>
+          <w:bCs/>
+        </w:rPr>
+      </w:pPr>
+      <w:r>
+        <w:rPr>
+          <w:b/>
+          <w:bCs/>
+        </w:rPr>
         <w:t>Jerry:</w:t>
       </w:r>
     </w:p>
@@ -1114,7 +1150,7 @@
         </w:numPr>
       </w:pPr>
       <w:r>
-        <w:t>O</w:t>
+        <w:t>Game o</w:t>
       </w:r>
       <w:r>
         <w:t>bject interactions</w:t>
@@ -1162,11 +1198,24 @@
         </w:numPr>
       </w:pPr>
       <w:r>
-        <w:t>Basic AI design.</w:t>
-      </w:r>
-    </w:p>
-    <w:p>
-      <w:r>
+        <w:t xml:space="preserve">Game </w:t>
+      </w:r>
+      <w:r>
+        <w:t>AI design.</w:t>
+      </w:r>
+    </w:p>
+    <w:p>
+      <w:pPr>
+        <w:rPr>
+          <w:b/>
+          <w:bCs/>
+        </w:rPr>
+      </w:pPr>
+      <w:r>
+        <w:rPr>
+          <w:b/>
+          <w:bCs/>
+        </w:rPr>
         <w:t>Josh:</w:t>
       </w:r>
     </w:p>

</xml_diff>

<commit_message>
Add score / notifications.
</commit_message>
<xml_diff>
--- a/docs/159261 - Asignment 2 Information Document.docx
+++ b/docs/159261 - Asignment 2 Information Document.docx
@@ -17,7 +17,15 @@
     </w:p>
     <w:p>
       <w:r>
-        <w:t xml:space="preserve">When discussing 2D video games, their design, devolvement and studio’s ability to overcome limitations, it has hard not </w:t>
+        <w:t xml:space="preserve">When discussing 2D video games, their design, </w:t>
+      </w:r>
+      <w:proofErr w:type="gramStart"/>
+      <w:r>
+        <w:t>devolvement</w:t>
+      </w:r>
+      <w:proofErr w:type="gramEnd"/>
+      <w:r>
+        <w:t xml:space="preserve"> and studio’s ability to overcome limitations, it has hard not </w:t>
       </w:r>
       <w:r>
         <w:t xml:space="preserve">to </w:t>
@@ -782,7 +790,23 @@
         <w:t xml:space="preserve">would </w:t>
       </w:r>
       <w:r>
-        <w:t>need to traverse with their grabbling ability in order to continue. Rules were placed on the grappling ability in order to define what was achievable for the player while using the ability</w:t>
+        <w:t xml:space="preserve">need to traverse with their grabbling ability </w:t>
+      </w:r>
+      <w:proofErr w:type="gramStart"/>
+      <w:r>
+        <w:t>in order to</w:t>
+      </w:r>
+      <w:proofErr w:type="gramEnd"/>
+      <w:r>
+        <w:t xml:space="preserve"> continue. Rules were placed on the grappling ability </w:t>
+      </w:r>
+      <w:proofErr w:type="gramStart"/>
+      <w:r>
+        <w:t>in order to</w:t>
+      </w:r>
+      <w:proofErr w:type="gramEnd"/>
+      <w:r>
+        <w:t xml:space="preserve"> define what was achievable for the player while using the ability</w:t>
       </w:r>
       <w:r>
         <w:t>. This</w:t>
@@ -793,7 +817,15 @@
     </w:p>
     <w:p>
       <w:r>
-        <w:t>To add to the difficulty of some of the rooms, additional treasure chest were place</w:t>
+        <w:t xml:space="preserve">To add to the difficulty of some of the rooms, additional treasure chest </w:t>
+      </w:r>
+      <w:proofErr w:type="gramStart"/>
+      <w:r>
+        <w:t>were</w:t>
+      </w:r>
+      <w:proofErr w:type="gramEnd"/>
+      <w:r>
+        <w:t xml:space="preserve"> place</w:t>
       </w:r>
       <w:r>
         <w:t>d</w:t>
@@ -827,7 +859,15 @@
         </w:rPr>
       </w:pPr>
       <w:r>
-        <w:t xml:space="preserve">10 unique rooms to solve </w:t>
+        <w:t xml:space="preserve">10 unique rooms to </w:t>
+      </w:r>
+      <w:proofErr w:type="gramStart"/>
+      <w:r>
+        <w:t>solve</w:t>
+      </w:r>
+      <w:proofErr w:type="gramEnd"/>
+      <w:r>
+        <w:t xml:space="preserve"> </w:t>
       </w:r>
     </w:p>
     <w:p>
@@ -857,8 +897,13 @@
         </w:rPr>
       </w:pPr>
       <w:r>
-        <w:t>Treasures to collect to increase score</w:t>
-      </w:r>
+        <w:t xml:space="preserve">Treasures to collect to increase </w:t>
+      </w:r>
+      <w:proofErr w:type="gramStart"/>
+      <w:r>
+        <w:t>score</w:t>
+      </w:r>
+      <w:proofErr w:type="gramEnd"/>
     </w:p>
     <w:p>
       <w:pPr>
@@ -872,8 +917,13 @@
         </w:rPr>
       </w:pPr>
       <w:r>
-        <w:t>2 player mode, where players race to see who can complete the rooms the fastest</w:t>
-      </w:r>
+        <w:t xml:space="preserve">2 player mode, where players race to see who can complete the rooms the </w:t>
+      </w:r>
+      <w:proofErr w:type="gramStart"/>
+      <w:r>
+        <w:t>fastest</w:t>
+      </w:r>
+      <w:proofErr w:type="gramEnd"/>
     </w:p>
     <w:p>
       <w:pPr>
@@ -1006,7 +1056,10 @@
         <w:t>Boss fight</w:t>
       </w:r>
       <w:r>
-        <w:t>s and AI design</w:t>
+        <w:t xml:space="preserve">s </w:t>
+      </w:r>
+      <w:r>
+        <w:t>design</w:t>
       </w:r>
       <w:r>
         <w:t>.</w:t>
@@ -1132,8 +1185,13 @@
         <w:t>Animations</w:t>
       </w:r>
       <w:r>
-        <w:t>, audio</w:t>
-      </w:r>
+        <w:t xml:space="preserve">, </w:t>
+      </w:r>
+      <w:proofErr w:type="gramStart"/>
+      <w:r>
+        <w:t>audio</w:t>
+      </w:r>
+      <w:proofErr w:type="gramEnd"/>
       <w:r>
         <w:t xml:space="preserve"> and sound effects.</w:t>
       </w:r>
@@ -1165,7 +1223,10 @@
         <w:t xml:space="preserve"> / NPC dialogues</w:t>
       </w:r>
       <w:r>
-        <w:t xml:space="preserve"> (ChatGPT).</w:t>
+        <w:t xml:space="preserve"> / notifications / scores</w:t>
+      </w:r>
+      <w:r>
+        <w:t>.</w:t>
       </w:r>
     </w:p>
     <w:p>

</xml_diff>